<commit_message>
add highchart linear + docxtemplate for highchart
</commit_message>
<xml_diff>
--- a/word/templates/template_parts/highcharts/messages_dynamics.docx
+++ b/word/templates/template_parts/highcharts/messages_dynamics.docx
@@ -2,6 +2,49 @@
 <file path=word/document.xml><?xml version="1.0" encoding="utf-8"?>
 <w:document xmlns:o="urn:schemas-microsoft-com:office:office" xmlns:r="http://schemas.openxmlformats.org/officeDocument/2006/relationships" xmlns:v="urn:schemas-microsoft-com:vml" xmlns:w="http://schemas.openxmlformats.org/wordprocessingml/2006/main" xmlns:w10="urn:schemas-microsoft-com:office:word" xmlns:wp="http://schemas.openxmlformats.org/drawingml/2006/wordprocessingDrawing" xmlns:wps="http://schemas.microsoft.com/office/word/2010/wordprocessingShape" xmlns:wpg="http://schemas.microsoft.com/office/word/2010/wordprocessingGroup" xmlns:mc="http://schemas.openxmlformats.org/markup-compatibility/2006" xmlns:wp14="http://schemas.microsoft.com/office/word/2010/wordprocessingDrawing" xmlns:w14="http://schemas.microsoft.com/office/word/2010/wordml" xmlns:w15="http://schemas.microsoft.com/office/word/2012/wordml" mc:Ignorable="w14 wp14 w15">
   <w:body>
+    <w:tbl>
+      <w:tblPr>
+        <w:tblW w:w="5000" w:type="pct"/>
+        <w:jc w:val="left"/>
+        <w:tblInd w:w="55" w:type="dxa"/>
+        <w:tblLayout w:type="fixed"/>
+        <w:tblCellMar>
+          <w:top w:w="55" w:type="dxa"/>
+          <w:left w:w="55" w:type="dxa"/>
+          <w:bottom w:w="55" w:type="dxa"/>
+          <w:right w:w="55" w:type="dxa"/>
+        </w:tblCellMar>
+      </w:tblPr>
+      <w:tblGrid>
+        <w:gridCol w:w="14638"/>
+      </w:tblGrid>
+      <w:tr>
+        <w:trPr/>
+        <w:tc>
+          <w:tcPr>
+            <w:tcW w:w="14638" w:type="dxa"/>
+            <w:tcBorders/>
+          </w:tcPr>
+          <w:p>
+            <w:pPr>
+              <w:pStyle w:val="Normal"/>
+              <w:widowControl/>
+              <w:bidi w:val="0"/>
+              <w:spacing w:lineRule="auto" w:line="276" w:before="0" w:after="200"/>
+              <w:jc w:val="center"/>
+              <w:rPr>
+                <w:sz w:val="44"/>
+                <w:szCs w:val="44"/>
+              </w:rPr>
+            </w:pPr>
+            <w:r>
+              <w:rPr/>
+              <w:t>{{ messages_dynamics }}</w:t>
+            </w:r>
+          </w:p>
+        </w:tc>
+      </w:tr>
+    </w:tbl>
     <w:p>
       <w:pPr>
         <w:pStyle w:val="Normal"/>
@@ -16,7 +59,6 @@
       </w:pPr>
       <w:r>
         <w:rPr/>
-        <w:t>{{ messages_dynamics }}</w:t>
       </w:r>
     </w:p>
     <w:sectPr>
@@ -2104,6 +2146,16 @@
     <w:rsid w:val="00fc693f"/>
     <w:pPr>
       <w:outlineLvl w:val="9"/>
+    </w:pPr>
+    <w:rPr/>
+  </w:style>
+  <w:style w:type="paragraph" w:styleId="Style18">
+    <w:name w:val="Содержимое таблицы"/>
+    <w:basedOn w:val="Normal"/>
+    <w:qFormat/>
+    <w:pPr>
+      <w:widowControl w:val="false"/>
+      <w:suppressLineNumbers/>
     </w:pPr>
     <w:rPr/>
   </w:style>

</xml_diff>

<commit_message>
add sentiments diagrams, start distribution diagram
</commit_message>
<xml_diff>
--- a/word/templates/template_parts/highcharts/messages_dynamics.docx
+++ b/word/templates/template_parts/highcharts/messages_dynamics.docx
@@ -22,53 +22,10 @@
         <w:t>{{ title }}</w:t>
       </w:r>
     </w:p>
-    <w:tbl>
-      <w:tblPr>
-        <w:tblW w:w="5000" w:type="pct"/>
-        <w:jc w:val="left"/>
-        <w:tblInd w:w="55" w:type="dxa"/>
-        <w:tblLayout w:type="fixed"/>
-        <w:tblCellMar>
-          <w:top w:w="55" w:type="dxa"/>
-          <w:left w:w="55" w:type="dxa"/>
-          <w:bottom w:w="55" w:type="dxa"/>
-          <w:right w:w="55" w:type="dxa"/>
-        </w:tblCellMar>
-      </w:tblPr>
-      <w:tblGrid>
-        <w:gridCol w:w="14638"/>
-      </w:tblGrid>
-      <w:tr>
-        <w:trPr/>
-        <w:tc>
-          <w:tcPr>
-            <w:tcW w:w="14638" w:type="dxa"/>
-            <w:tcBorders/>
-          </w:tcPr>
-          <w:p>
-            <w:pPr>
-              <w:pStyle w:val="Normal"/>
-              <w:widowControl w:val="false"/>
-              <w:bidi w:val="0"/>
-              <w:spacing w:lineRule="auto" w:line="276" w:before="0" w:after="200"/>
-              <w:jc w:val="center"/>
-              <w:rPr>
-                <w:sz w:val="44"/>
-                <w:szCs w:val="44"/>
-              </w:rPr>
-            </w:pPr>
-            <w:r>
-              <w:rPr/>
-              <w:t>{{ messages_dynamics }}</w:t>
-            </w:r>
-          </w:p>
-        </w:tc>
-      </w:tr>
-    </w:tbl>
     <w:p>
       <w:pPr>
         <w:pStyle w:val="Normal"/>
-        <w:widowControl/>
+        <w:widowControl w:val="false"/>
         <w:bidi w:val="0"/>
         <w:spacing w:lineRule="auto" w:line="276" w:before="0" w:after="200"/>
         <w:jc w:val="center"/>
@@ -79,6 +36,7 @@
       </w:pPr>
       <w:r>
         <w:rPr/>
+        <w:t>{{ messages_dynamics }}</w:t>
       </w:r>
     </w:p>
     <w:sectPr>

</xml_diff>